<commit_message>
Check access to files
</commit_message>
<xml_diff>
--- a/ticket_generator/test_images.docx
+++ b/ticket_generator/test_images.docx
@@ -14,12 +14,19 @@
       </w:pPr>
       <w:r>
         <w:rPr>
+          <w:sz w:val="32"/>
+          <w:szCs w:val="32"/>
+        </w:rPr>
+        <w:t xml:space="preserve">Билет № </w:t>
+      </w:r>
+      <w:r>
+        <w:rPr>
           <w:b/>
           <w:bCs/>
           <w:sz w:val="32"/>
           <w:szCs w:val="32"/>
         </w:rPr>
-        <w:t>ВОПРОСЫ</w:t>
+        <w:t>1</w:t>
       </w:r>
       <w:r>
         <w:rPr>
@@ -28,7 +35,7 @@
           <w:sz w:val="32"/>
           <w:szCs w:val="32"/>
         </w:rPr>
-        <w:t>?</w:t>
+        <w:br/>
       </w:r>
       <w:r>
         <w:rPr>
@@ -37,7 +44,7 @@
           <w:sz w:val="32"/>
           <w:szCs w:val="32"/>
         </w:rPr>
-        <w:t xml:space="preserve"> </w:t>
+        <w:t>ВОПРОСЫ</w:t>
       </w:r>
       <w:r>
         <w:rPr>
@@ -46,37 +53,8 @@
           <w:sz w:val="32"/>
           <w:szCs w:val="32"/>
         </w:rPr>
-        <w:t xml:space="preserve">Это билет номер </w:t>
-      </w:r>
-      <w:r>
-        <w:rPr>
-          <w:b/>
-          <w:bCs/>
-          <w:sz w:val="32"/>
-          <w:szCs w:val="32"/>
-        </w:rPr>
-        <w:t>1</w:t>
-      </w:r>
-      <w:r>
-        <w:rPr>
-          <w:b/>
-          <w:bCs/>
-          <w:sz w:val="32"/>
-          <w:szCs w:val="32"/>
-        </w:rPr>
-        <w:t xml:space="preserve">, </w:t>
-      </w:r>
-      <w:proofErr w:type="spellStart"/>
-      <w:r>
-        <w:rPr>
-          <w:b/>
-          <w:bCs/>
-          <w:sz w:val="32"/>
-          <w:szCs w:val="32"/>
-        </w:rPr>
-        <w:t>кста</w:t>
-      </w:r>
-      <w:proofErr w:type="spellEnd"/>
+        <w:t xml:space="preserve"> </w:t>
+      </w:r>
     </w:p>
     <w:p>
       <w:pPr>
@@ -608,7 +586,7 @@
                     <pic:cNvPicPr/>
                   </pic:nvPicPr>
                   <pic:blipFill>
-                    <a:blip xmlns:r="http://schemas.openxmlformats.org/officeDocument/2006/relationships" r:embed="Ra48e9ff4a7524c96"/>
+                    <a:blip xmlns:r="http://schemas.openxmlformats.org/officeDocument/2006/relationships" r:embed="R0340c2400c5e4db1"/>
                     <a:stretch>
                       <a:fillRect/>
                     </a:stretch>
@@ -708,42 +686,72 @@
     </w:p>
     <w:p>
       <w:pPr>
+        <w:rPr>
+          <w:sz w:val="28"/>
+          <w:szCs w:val="28"/>
+        </w:rPr>
+      </w:pPr>
+      <w:r>
+        <w:rPr>
+          <w:sz w:val="28"/>
+          <w:szCs w:val="28"/>
+        </w:rPr>
+        <w:br/>
+      </w:r>
+      <w:r>
+        <w:rPr>
+          <w:sz w:val="28"/>
+          <w:szCs w:val="28"/>
+        </w:rPr>
+        <w:t>Практическое задание берётся отдельно.</w:t>
+      </w:r>
+    </w:p>
+    <w:p>
+      <w:pPr>
         <w:jc w:val="center"/>
         <w:rPr>
           <w:b/>
           <w:bCs/>
           <w:sz w:val="32"/>
           <w:szCs w:val="32"/>
-        </w:rPr>
-      </w:pPr>
-      <w:r>
+          <w:lang w:val="en-US"/>
+        </w:rPr>
+      </w:pPr>
+    </w:p>
+    <w:p>
+      <w:pPr/>
+    </w:p>
+    <w:p>
+      <w:r>
+        <w:br w:type="page"/>
+      </w:r>
+    </w:p>
+    <w:p>
+      <w:pPr>
+        <w:jc w:val="center"/>
         <w:rPr>
           <w:b/>
           <w:bCs/>
           <w:sz w:val="32"/>
           <w:szCs w:val="32"/>
         </w:rPr>
-        <w:t>Нет блин ответы</w:t>
-      </w:r>
-    </w:p>
-    <w:p>
-      <w:pPr/>
-    </w:p>
-    <w:p>
-      <w:r>
-        <w:br w:type="page"/>
-      </w:r>
-    </w:p>
-    <w:p>
-      <w:pPr>
-        <w:jc w:val="center"/>
+      </w:pPr>
+      <w:r>
+        <w:rPr>
+          <w:sz w:val="32"/>
+          <w:szCs w:val="32"/>
+        </w:rPr>
+        <w:t xml:space="preserve">Билет № </w:t>
+      </w:r>
+      <w:r>
         <w:rPr>
           <w:b/>
           <w:bCs/>
           <w:sz w:val="32"/>
           <w:szCs w:val="32"/>
         </w:rPr>
-      </w:pPr>
+        <w:t>2</w:t>
+      </w:r>
       <w:r>
         <w:rPr>
           <w:b/>
@@ -751,7 +759,7 @@
           <w:sz w:val="32"/>
           <w:szCs w:val="32"/>
         </w:rPr>
-        <w:t>ВОПРОСЫ</w:t>
+        <w:br/>
       </w:r>
       <w:r>
         <w:rPr>
@@ -760,7 +768,7 @@
           <w:sz w:val="32"/>
           <w:szCs w:val="32"/>
         </w:rPr>
-        <w:t>?</w:t>
+        <w:t>ВОПРОСЫ</w:t>
       </w:r>
       <w:r>
         <w:rPr>
@@ -771,44 +779,6 @@
         </w:rPr>
         <w:t xml:space="preserve"> </w:t>
       </w:r>
-      <w:r>
-        <w:rPr>
-          <w:b/>
-          <w:bCs/>
-          <w:sz w:val="32"/>
-          <w:szCs w:val="32"/>
-        </w:rPr>
-        <w:t xml:space="preserve">Это билет номер </w:t>
-      </w:r>
-      <w:r>
-        <w:rPr>
-          <w:b/>
-          <w:bCs/>
-          <w:sz w:val="32"/>
-          <w:szCs w:val="32"/>
-        </w:rPr>
-        <w:t>2</w:t>
-      </w:r>
-      <w:r>
-        <w:rPr>
-          <w:b/>
-          <w:bCs/>
-          <w:sz w:val="32"/>
-          <w:szCs w:val="32"/>
-        </w:rPr>
-        <w:t xml:space="preserve">, </w:t>
-      </w:r>
-      <w:proofErr w:type="spellStart"/>
-      <w:r>
-        <w:rPr>
-          <w:b/>
-          <w:bCs/>
-          <w:sz w:val="32"/>
-          <w:szCs w:val="32"/>
-        </w:rPr>
-        <w:t>кста</w:t>
-      </w:r>
-      <w:proofErr w:type="spellEnd"/>
     </w:p>
     <w:p>
       <w:pPr>
@@ -928,7 +898,7 @@
                     <pic:cNvPicPr/>
                   </pic:nvPicPr>
                   <pic:blipFill>
-                    <a:blip xmlns:r="http://schemas.openxmlformats.org/officeDocument/2006/relationships" r:embed="R7dfcfa5f18bb40a0"/>
+                    <a:blip xmlns:r="http://schemas.openxmlformats.org/officeDocument/2006/relationships" r:embed="R7065f7309c2a4a99"/>
                     <a:stretch>
                       <a:fillRect/>
                     </a:stretch>
@@ -965,7 +935,7 @@
                     <pic:cNvPicPr/>
                   </pic:nvPicPr>
                   <pic:blipFill>
-                    <a:blip xmlns:r="http://schemas.openxmlformats.org/officeDocument/2006/relationships" r:embed="Rb0ec1c1fe82c4d55"/>
+                    <a:blip xmlns:r="http://schemas.openxmlformats.org/officeDocument/2006/relationships" r:embed="R475c69702866422d"/>
                     <a:stretch>
                       <a:fillRect/>
                     </a:stretch>
@@ -1002,7 +972,7 @@
                     <pic:cNvPicPr/>
                   </pic:nvPicPr>
                   <pic:blipFill>
-                    <a:blip xmlns:r="http://schemas.openxmlformats.org/officeDocument/2006/relationships" r:embed="Rabd0dff2ed14426b"/>
+                    <a:blip xmlns:r="http://schemas.openxmlformats.org/officeDocument/2006/relationships" r:embed="R4062dbe1a4a44f82"/>
                     <a:stretch>
                       <a:fillRect/>
                     </a:stretch>
@@ -1039,7 +1009,7 @@
                     <pic:cNvPicPr/>
                   </pic:nvPicPr>
                   <pic:blipFill>
-                    <a:blip xmlns:r="http://schemas.openxmlformats.org/officeDocument/2006/relationships" r:embed="R9ff50b7744654adb"/>
+                    <a:blip xmlns:r="http://schemas.openxmlformats.org/officeDocument/2006/relationships" r:embed="R98d3ad016e604ae5"/>
                     <a:stretch>
                       <a:fillRect/>
                     </a:stretch>
@@ -1662,42 +1632,72 @@
     </w:p>
     <w:p>
       <w:pPr>
+        <w:rPr>
+          <w:sz w:val="28"/>
+          <w:szCs w:val="28"/>
+        </w:rPr>
+      </w:pPr>
+      <w:r>
+        <w:rPr>
+          <w:sz w:val="28"/>
+          <w:szCs w:val="28"/>
+        </w:rPr>
+        <w:br/>
+      </w:r>
+      <w:r>
+        <w:rPr>
+          <w:sz w:val="28"/>
+          <w:szCs w:val="28"/>
+        </w:rPr>
+        <w:t>Практическое задание берётся отдельно.</w:t>
+      </w:r>
+    </w:p>
+    <w:p>
+      <w:pPr>
         <w:jc w:val="center"/>
         <w:rPr>
           <w:b/>
           <w:bCs/>
           <w:sz w:val="32"/>
           <w:szCs w:val="32"/>
-        </w:rPr>
-      </w:pPr>
-      <w:r>
+          <w:lang w:val="en-US"/>
+        </w:rPr>
+      </w:pPr>
+    </w:p>
+    <w:p>
+      <w:pPr/>
+    </w:p>
+    <w:p>
+      <w:r>
+        <w:br w:type="page"/>
+      </w:r>
+    </w:p>
+    <w:p>
+      <w:pPr>
+        <w:jc w:val="center"/>
         <w:rPr>
           <w:b/>
           <w:bCs/>
           <w:sz w:val="32"/>
           <w:szCs w:val="32"/>
         </w:rPr>
-        <w:t>Нет блин ответы</w:t>
-      </w:r>
-    </w:p>
-    <w:p>
-      <w:pPr/>
-    </w:p>
-    <w:p>
-      <w:r>
-        <w:br w:type="page"/>
-      </w:r>
-    </w:p>
-    <w:p>
-      <w:pPr>
-        <w:jc w:val="center"/>
+      </w:pPr>
+      <w:r>
+        <w:rPr>
+          <w:sz w:val="32"/>
+          <w:szCs w:val="32"/>
+        </w:rPr>
+        <w:t xml:space="preserve">Билет № </w:t>
+      </w:r>
+      <w:r>
         <w:rPr>
           <w:b/>
           <w:bCs/>
           <w:sz w:val="32"/>
           <w:szCs w:val="32"/>
         </w:rPr>
-      </w:pPr>
+        <w:t>3</w:t>
+      </w:r>
       <w:r>
         <w:rPr>
           <w:b/>
@@ -1705,7 +1705,7 @@
           <w:sz w:val="32"/>
           <w:szCs w:val="32"/>
         </w:rPr>
-        <w:t>ВОПРОСЫ</w:t>
+        <w:br/>
       </w:r>
       <w:r>
         <w:rPr>
@@ -1714,7 +1714,7 @@
           <w:sz w:val="32"/>
           <w:szCs w:val="32"/>
         </w:rPr>
-        <w:t>?</w:t>
+        <w:t>ВОПРОСЫ</w:t>
       </w:r>
       <w:r>
         <w:rPr>
@@ -1725,44 +1725,6 @@
         </w:rPr>
         <w:t xml:space="preserve"> </w:t>
       </w:r>
-      <w:r>
-        <w:rPr>
-          <w:b/>
-          <w:bCs/>
-          <w:sz w:val="32"/>
-          <w:szCs w:val="32"/>
-        </w:rPr>
-        <w:t xml:space="preserve">Это билет номер </w:t>
-      </w:r>
-      <w:r>
-        <w:rPr>
-          <w:b/>
-          <w:bCs/>
-          <w:sz w:val="32"/>
-          <w:szCs w:val="32"/>
-        </w:rPr>
-        <w:t>3</w:t>
-      </w:r>
-      <w:r>
-        <w:rPr>
-          <w:b/>
-          <w:bCs/>
-          <w:sz w:val="32"/>
-          <w:szCs w:val="32"/>
-        </w:rPr>
-        <w:t xml:space="preserve">, </w:t>
-      </w:r>
-      <w:proofErr w:type="spellStart"/>
-      <w:r>
-        <w:rPr>
-          <w:b/>
-          <w:bCs/>
-          <w:sz w:val="32"/>
-          <w:szCs w:val="32"/>
-        </w:rPr>
-        <w:t>кста</w:t>
-      </w:r>
-      <w:proofErr w:type="spellEnd"/>
     </w:p>
     <w:p>
       <w:pPr>
@@ -1918,7 +1880,7 @@
                     <pic:cNvPicPr/>
                   </pic:nvPicPr>
                   <pic:blipFill>
-                    <a:blip xmlns:r="http://schemas.openxmlformats.org/officeDocument/2006/relationships" r:embed="R3d76c0441f764358"/>
+                    <a:blip xmlns:r="http://schemas.openxmlformats.org/officeDocument/2006/relationships" r:embed="R942ee89d66d84a80"/>
                     <a:stretch>
                       <a:fillRect/>
                     </a:stretch>
@@ -2453,42 +2415,72 @@
     </w:p>
     <w:p>
       <w:pPr>
+        <w:rPr>
+          <w:sz w:val="28"/>
+          <w:szCs w:val="28"/>
+        </w:rPr>
+      </w:pPr>
+      <w:r>
+        <w:rPr>
+          <w:sz w:val="28"/>
+          <w:szCs w:val="28"/>
+        </w:rPr>
+        <w:br/>
+      </w:r>
+      <w:r>
+        <w:rPr>
+          <w:sz w:val="28"/>
+          <w:szCs w:val="28"/>
+        </w:rPr>
+        <w:t>Практическое задание берётся отдельно.</w:t>
+      </w:r>
+    </w:p>
+    <w:p>
+      <w:pPr>
         <w:jc w:val="center"/>
         <w:rPr>
           <w:b/>
           <w:bCs/>
           <w:sz w:val="32"/>
           <w:szCs w:val="32"/>
-        </w:rPr>
-      </w:pPr>
-      <w:r>
+          <w:lang w:val="en-US"/>
+        </w:rPr>
+      </w:pPr>
+    </w:p>
+    <w:p>
+      <w:pPr/>
+    </w:p>
+    <w:p>
+      <w:r>
+        <w:br w:type="page"/>
+      </w:r>
+    </w:p>
+    <w:p>
+      <w:pPr>
+        <w:jc w:val="center"/>
         <w:rPr>
           <w:b/>
           <w:bCs/>
           <w:sz w:val="32"/>
           <w:szCs w:val="32"/>
         </w:rPr>
-        <w:t>Нет блин ответы</w:t>
-      </w:r>
-    </w:p>
-    <w:p>
-      <w:pPr/>
-    </w:p>
-    <w:p>
-      <w:r>
-        <w:br w:type="page"/>
-      </w:r>
-    </w:p>
-    <w:p>
-      <w:pPr>
-        <w:jc w:val="center"/>
+      </w:pPr>
+      <w:r>
+        <w:rPr>
+          <w:sz w:val="32"/>
+          <w:szCs w:val="32"/>
+        </w:rPr>
+        <w:t xml:space="preserve">Билет № </w:t>
+      </w:r>
+      <w:r>
         <w:rPr>
           <w:b/>
           <w:bCs/>
           <w:sz w:val="32"/>
           <w:szCs w:val="32"/>
         </w:rPr>
-      </w:pPr>
+        <w:t>4</w:t>
+      </w:r>
       <w:r>
         <w:rPr>
           <w:b/>
@@ -2496,7 +2488,7 @@
           <w:sz w:val="32"/>
           <w:szCs w:val="32"/>
         </w:rPr>
-        <w:t>ВОПРОСЫ</w:t>
+        <w:br/>
       </w:r>
       <w:r>
         <w:rPr>
@@ -2505,7 +2497,7 @@
           <w:sz w:val="32"/>
           <w:szCs w:val="32"/>
         </w:rPr>
-        <w:t>?</w:t>
+        <w:t>ВОПРОСЫ</w:t>
       </w:r>
       <w:r>
         <w:rPr>
@@ -2516,44 +2508,6 @@
         </w:rPr>
         <w:t xml:space="preserve"> </w:t>
       </w:r>
-      <w:r>
-        <w:rPr>
-          <w:b/>
-          <w:bCs/>
-          <w:sz w:val="32"/>
-          <w:szCs w:val="32"/>
-        </w:rPr>
-        <w:t xml:space="preserve">Это билет номер </w:t>
-      </w:r>
-      <w:r>
-        <w:rPr>
-          <w:b/>
-          <w:bCs/>
-          <w:sz w:val="32"/>
-          <w:szCs w:val="32"/>
-        </w:rPr>
-        <w:t>4</w:t>
-      </w:r>
-      <w:r>
-        <w:rPr>
-          <w:b/>
-          <w:bCs/>
-          <w:sz w:val="32"/>
-          <w:szCs w:val="32"/>
-        </w:rPr>
-        <w:t xml:space="preserve">, </w:t>
-      </w:r>
-      <w:proofErr w:type="spellStart"/>
-      <w:r>
-        <w:rPr>
-          <w:b/>
-          <w:bCs/>
-          <w:sz w:val="32"/>
-          <w:szCs w:val="32"/>
-        </w:rPr>
-        <w:t>кста</w:t>
-      </w:r>
-      <w:proofErr w:type="spellEnd"/>
     </w:p>
     <w:p>
       <w:pPr>
@@ -2616,7 +2570,7 @@
                     <pic:cNvPicPr/>
                   </pic:nvPicPr>
                   <pic:blipFill>
-                    <a:blip xmlns:r="http://schemas.openxmlformats.org/officeDocument/2006/relationships" r:embed="R0ca0fc69412148f2"/>
+                    <a:blip xmlns:r="http://schemas.openxmlformats.org/officeDocument/2006/relationships" r:embed="R2da5c651294f438b"/>
                     <a:stretch>
                       <a:fillRect/>
                     </a:stretch>
@@ -2653,7 +2607,7 @@
                     <pic:cNvPicPr/>
                   </pic:nvPicPr>
                   <pic:blipFill>
-                    <a:blip xmlns:r="http://schemas.openxmlformats.org/officeDocument/2006/relationships" r:embed="R4091a5f3c84a4667"/>
+                    <a:blip xmlns:r="http://schemas.openxmlformats.org/officeDocument/2006/relationships" r:embed="Ra2f3d290d7cd498b"/>
                     <a:stretch>
                       <a:fillRect/>
                     </a:stretch>
@@ -2690,7 +2644,7 @@
                     <pic:cNvPicPr/>
                   </pic:nvPicPr>
                   <pic:blipFill>
-                    <a:blip xmlns:r="http://schemas.openxmlformats.org/officeDocument/2006/relationships" r:embed="R3cf0d428cb1e4a2f"/>
+                    <a:blip xmlns:r="http://schemas.openxmlformats.org/officeDocument/2006/relationships" r:embed="Rcf0ad89c8199432f"/>
                     <a:stretch>
                       <a:fillRect/>
                     </a:stretch>
@@ -2727,7 +2681,7 @@
                     <pic:cNvPicPr/>
                   </pic:nvPicPr>
                   <pic:blipFill>
-                    <a:blip xmlns:r="http://schemas.openxmlformats.org/officeDocument/2006/relationships" r:embed="R6905c0c4d49043e5"/>
+                    <a:blip xmlns:r="http://schemas.openxmlformats.org/officeDocument/2006/relationships" r:embed="R2e42878533b2425b"/>
                     <a:stretch>
                       <a:fillRect/>
                     </a:stretch>
@@ -3459,42 +3413,72 @@
     </w:p>
     <w:p>
       <w:pPr>
+        <w:rPr>
+          <w:sz w:val="28"/>
+          <w:szCs w:val="28"/>
+        </w:rPr>
+      </w:pPr>
+      <w:r>
+        <w:rPr>
+          <w:sz w:val="28"/>
+          <w:szCs w:val="28"/>
+        </w:rPr>
+        <w:br/>
+      </w:r>
+      <w:r>
+        <w:rPr>
+          <w:sz w:val="28"/>
+          <w:szCs w:val="28"/>
+        </w:rPr>
+        <w:t>Практическое задание берётся отдельно.</w:t>
+      </w:r>
+    </w:p>
+    <w:p>
+      <w:pPr>
         <w:jc w:val="center"/>
         <w:rPr>
           <w:b/>
           <w:bCs/>
           <w:sz w:val="32"/>
           <w:szCs w:val="32"/>
-        </w:rPr>
-      </w:pPr>
-      <w:r>
+          <w:lang w:val="en-US"/>
+        </w:rPr>
+      </w:pPr>
+    </w:p>
+    <w:p>
+      <w:pPr/>
+    </w:p>
+    <w:p>
+      <w:r>
+        <w:br w:type="page"/>
+      </w:r>
+    </w:p>
+    <w:p>
+      <w:pPr>
+        <w:jc w:val="center"/>
         <w:rPr>
           <w:b/>
           <w:bCs/>
           <w:sz w:val="32"/>
           <w:szCs w:val="32"/>
         </w:rPr>
-        <w:t>Нет блин ответы</w:t>
-      </w:r>
-    </w:p>
-    <w:p>
-      <w:pPr/>
-    </w:p>
-    <w:p>
-      <w:r>
-        <w:br w:type="page"/>
-      </w:r>
-    </w:p>
-    <w:p>
-      <w:pPr>
-        <w:jc w:val="center"/>
+      </w:pPr>
+      <w:r>
+        <w:rPr>
+          <w:sz w:val="32"/>
+          <w:szCs w:val="32"/>
+        </w:rPr>
+        <w:t xml:space="preserve">Билет № </w:t>
+      </w:r>
+      <w:r>
         <w:rPr>
           <w:b/>
           <w:bCs/>
           <w:sz w:val="32"/>
           <w:szCs w:val="32"/>
         </w:rPr>
-      </w:pPr>
+        <w:t>5</w:t>
+      </w:r>
       <w:r>
         <w:rPr>
           <w:b/>
@@ -3502,7 +3486,7 @@
           <w:sz w:val="32"/>
           <w:szCs w:val="32"/>
         </w:rPr>
-        <w:t>ВОПРОСЫ</w:t>
+        <w:br/>
       </w:r>
       <w:r>
         <w:rPr>
@@ -3511,7 +3495,7 @@
           <w:sz w:val="32"/>
           <w:szCs w:val="32"/>
         </w:rPr>
-        <w:t>?</w:t>
+        <w:t>ВОПРОСЫ</w:t>
       </w:r>
       <w:r>
         <w:rPr>
@@ -3522,44 +3506,6 @@
         </w:rPr>
         <w:t xml:space="preserve"> </w:t>
       </w:r>
-      <w:r>
-        <w:rPr>
-          <w:b/>
-          <w:bCs/>
-          <w:sz w:val="32"/>
-          <w:szCs w:val="32"/>
-        </w:rPr>
-        <w:t xml:space="preserve">Это билет номер </w:t>
-      </w:r>
-      <w:r>
-        <w:rPr>
-          <w:b/>
-          <w:bCs/>
-          <w:sz w:val="32"/>
-          <w:szCs w:val="32"/>
-        </w:rPr>
-        <w:t>5</w:t>
-      </w:r>
-      <w:r>
-        <w:rPr>
-          <w:b/>
-          <w:bCs/>
-          <w:sz w:val="32"/>
-          <w:szCs w:val="32"/>
-        </w:rPr>
-        <w:t xml:space="preserve">, </w:t>
-      </w:r>
-      <w:proofErr w:type="spellStart"/>
-      <w:r>
-        <w:rPr>
-          <w:b/>
-          <w:bCs/>
-          <w:sz w:val="32"/>
-          <w:szCs w:val="32"/>
-        </w:rPr>
-        <w:t>кста</w:t>
-      </w:r>
-      <w:proofErr w:type="spellEnd"/>
     </w:p>
     <w:p>
       <w:pPr>
@@ -3715,7 +3661,7 @@
                     <pic:cNvPicPr/>
                   </pic:nvPicPr>
                   <pic:blipFill>
-                    <a:blip xmlns:r="http://schemas.openxmlformats.org/officeDocument/2006/relationships" r:embed="R460b41952c4e4fab"/>
+                    <a:blip xmlns:r="http://schemas.openxmlformats.org/officeDocument/2006/relationships" r:embed="R9e210375ceee48d3"/>
                     <a:stretch>
                       <a:fillRect/>
                     </a:stretch>
@@ -3856,42 +3802,72 @@
     </w:p>
     <w:p>
       <w:pPr>
+        <w:rPr>
+          <w:sz w:val="28"/>
+          <w:szCs w:val="28"/>
+        </w:rPr>
+      </w:pPr>
+      <w:r>
+        <w:rPr>
+          <w:sz w:val="28"/>
+          <w:szCs w:val="28"/>
+        </w:rPr>
+        <w:br/>
+      </w:r>
+      <w:r>
+        <w:rPr>
+          <w:sz w:val="28"/>
+          <w:szCs w:val="28"/>
+        </w:rPr>
+        <w:t>Практическое задание берётся отдельно.</w:t>
+      </w:r>
+    </w:p>
+    <w:p>
+      <w:pPr>
         <w:jc w:val="center"/>
         <w:rPr>
           <w:b/>
           <w:bCs/>
           <w:sz w:val="32"/>
           <w:szCs w:val="32"/>
-        </w:rPr>
-      </w:pPr>
-      <w:r>
+          <w:lang w:val="en-US"/>
+        </w:rPr>
+      </w:pPr>
+    </w:p>
+    <w:p>
+      <w:pPr/>
+    </w:p>
+    <w:p>
+      <w:r>
+        <w:br w:type="page"/>
+      </w:r>
+    </w:p>
+    <w:p>
+      <w:pPr>
+        <w:jc w:val="center"/>
         <w:rPr>
           <w:b/>
           <w:bCs/>
           <w:sz w:val="32"/>
           <w:szCs w:val="32"/>
         </w:rPr>
-        <w:t>Нет блин ответы</w:t>
-      </w:r>
-    </w:p>
-    <w:p>
-      <w:pPr/>
-    </w:p>
-    <w:p>
-      <w:r>
-        <w:br w:type="page"/>
-      </w:r>
-    </w:p>
-    <w:p>
-      <w:pPr>
-        <w:jc w:val="center"/>
+      </w:pPr>
+      <w:r>
+        <w:rPr>
+          <w:sz w:val="32"/>
+          <w:szCs w:val="32"/>
+        </w:rPr>
+        <w:t xml:space="preserve">Билет № </w:t>
+      </w:r>
+      <w:r>
         <w:rPr>
           <w:b/>
           <w:bCs/>
           <w:sz w:val="32"/>
           <w:szCs w:val="32"/>
         </w:rPr>
-      </w:pPr>
+        <w:t>6</w:t>
+      </w:r>
       <w:r>
         <w:rPr>
           <w:b/>
@@ -3899,7 +3875,7 @@
           <w:sz w:val="32"/>
           <w:szCs w:val="32"/>
         </w:rPr>
-        <w:t>ВОПРОСЫ</w:t>
+        <w:br/>
       </w:r>
       <w:r>
         <w:rPr>
@@ -3908,7 +3884,7 @@
           <w:sz w:val="32"/>
           <w:szCs w:val="32"/>
         </w:rPr>
-        <w:t>?</w:t>
+        <w:t>ВОПРОСЫ</w:t>
       </w:r>
       <w:r>
         <w:rPr>
@@ -3919,44 +3895,6 @@
         </w:rPr>
         <w:t xml:space="preserve"> </w:t>
       </w:r>
-      <w:r>
-        <w:rPr>
-          <w:b/>
-          <w:bCs/>
-          <w:sz w:val="32"/>
-          <w:szCs w:val="32"/>
-        </w:rPr>
-        <w:t xml:space="preserve">Это билет номер </w:t>
-      </w:r>
-      <w:r>
-        <w:rPr>
-          <w:b/>
-          <w:bCs/>
-          <w:sz w:val="32"/>
-          <w:szCs w:val="32"/>
-        </w:rPr>
-        <w:t>6</w:t>
-      </w:r>
-      <w:r>
-        <w:rPr>
-          <w:b/>
-          <w:bCs/>
-          <w:sz w:val="32"/>
-          <w:szCs w:val="32"/>
-        </w:rPr>
-        <w:t xml:space="preserve">, </w:t>
-      </w:r>
-      <w:proofErr w:type="spellStart"/>
-      <w:r>
-        <w:rPr>
-          <w:b/>
-          <w:bCs/>
-          <w:sz w:val="32"/>
-          <w:szCs w:val="32"/>
-        </w:rPr>
-        <w:t>кста</w:t>
-      </w:r>
-      <w:proofErr w:type="spellEnd"/>
     </w:p>
     <w:p>
       <w:pPr>
@@ -4019,7 +3957,7 @@
                     <pic:cNvPicPr/>
                   </pic:nvPicPr>
                   <pic:blipFill>
-                    <a:blip xmlns:r="http://schemas.openxmlformats.org/officeDocument/2006/relationships" r:embed="Rc7105f523f0d47d0"/>
+                    <a:blip xmlns:r="http://schemas.openxmlformats.org/officeDocument/2006/relationships" r:embed="R9a78777a751b4c4b"/>
                     <a:stretch>
                       <a:fillRect/>
                     </a:stretch>
@@ -4056,7 +3994,7 @@
                     <pic:cNvPicPr/>
                   </pic:nvPicPr>
                   <pic:blipFill>
-                    <a:blip xmlns:r="http://schemas.openxmlformats.org/officeDocument/2006/relationships" r:embed="R63ea8cb6efd4485e"/>
+                    <a:blip xmlns:r="http://schemas.openxmlformats.org/officeDocument/2006/relationships" r:embed="R5da8b1073c064370"/>
                     <a:stretch>
                       <a:fillRect/>
                     </a:stretch>
@@ -4093,7 +4031,7 @@
                     <pic:cNvPicPr/>
                   </pic:nvPicPr>
                   <pic:blipFill>
-                    <a:blip xmlns:r="http://schemas.openxmlformats.org/officeDocument/2006/relationships" r:embed="R94f822add79b4173"/>
+                    <a:blip xmlns:r="http://schemas.openxmlformats.org/officeDocument/2006/relationships" r:embed="R6a9d4213e0314cba"/>
                     <a:stretch>
                       <a:fillRect/>
                     </a:stretch>
@@ -4130,7 +4068,7 @@
                     <pic:cNvPicPr/>
                   </pic:nvPicPr>
                   <pic:blipFill>
-                    <a:blip xmlns:r="http://schemas.openxmlformats.org/officeDocument/2006/relationships" r:embed="R53c4cfaf01204279"/>
+                    <a:blip xmlns:r="http://schemas.openxmlformats.org/officeDocument/2006/relationships" r:embed="Re03d80f3bde34384"/>
                     <a:stretch>
                       <a:fillRect/>
                     </a:stretch>
@@ -4829,42 +4767,72 @@
     </w:p>
     <w:p>
       <w:pPr>
+        <w:rPr>
+          <w:sz w:val="28"/>
+          <w:szCs w:val="28"/>
+        </w:rPr>
+      </w:pPr>
+      <w:r>
+        <w:rPr>
+          <w:sz w:val="28"/>
+          <w:szCs w:val="28"/>
+        </w:rPr>
+        <w:br/>
+      </w:r>
+      <w:r>
+        <w:rPr>
+          <w:sz w:val="28"/>
+          <w:szCs w:val="28"/>
+        </w:rPr>
+        <w:t>Практическое задание берётся отдельно.</w:t>
+      </w:r>
+    </w:p>
+    <w:p>
+      <w:pPr>
         <w:jc w:val="center"/>
         <w:rPr>
           <w:b/>
           <w:bCs/>
           <w:sz w:val="32"/>
           <w:szCs w:val="32"/>
-        </w:rPr>
-      </w:pPr>
-      <w:r>
+          <w:lang w:val="en-US"/>
+        </w:rPr>
+      </w:pPr>
+    </w:p>
+    <w:p>
+      <w:pPr/>
+    </w:p>
+    <w:p>
+      <w:r>
+        <w:br w:type="page"/>
+      </w:r>
+    </w:p>
+    <w:p>
+      <w:pPr>
+        <w:jc w:val="center"/>
         <w:rPr>
           <w:b/>
           <w:bCs/>
           <w:sz w:val="32"/>
           <w:szCs w:val="32"/>
         </w:rPr>
-        <w:t>Нет блин ответы</w:t>
-      </w:r>
-    </w:p>
-    <w:p>
-      <w:pPr/>
-    </w:p>
-    <w:p>
-      <w:r>
-        <w:br w:type="page"/>
-      </w:r>
-    </w:p>
-    <w:p>
-      <w:pPr>
-        <w:jc w:val="center"/>
+      </w:pPr>
+      <w:r>
+        <w:rPr>
+          <w:sz w:val="32"/>
+          <w:szCs w:val="32"/>
+        </w:rPr>
+        <w:t xml:space="preserve">Билет № </w:t>
+      </w:r>
+      <w:r>
         <w:rPr>
           <w:b/>
           <w:bCs/>
           <w:sz w:val="32"/>
           <w:szCs w:val="32"/>
         </w:rPr>
-      </w:pPr>
+        <w:t>7</w:t>
+      </w:r>
       <w:r>
         <w:rPr>
           <w:b/>
@@ -4872,7 +4840,7 @@
           <w:sz w:val="32"/>
           <w:szCs w:val="32"/>
         </w:rPr>
-        <w:t>ВОПРОСЫ</w:t>
+        <w:br/>
       </w:r>
       <w:r>
         <w:rPr>
@@ -4881,7 +4849,7 @@
           <w:sz w:val="32"/>
           <w:szCs w:val="32"/>
         </w:rPr>
-        <w:t>?</w:t>
+        <w:t>ВОПРОСЫ</w:t>
       </w:r>
       <w:r>
         <w:rPr>
@@ -4892,44 +4860,6 @@
         </w:rPr>
         <w:t xml:space="preserve"> </w:t>
       </w:r>
-      <w:r>
-        <w:rPr>
-          <w:b/>
-          <w:bCs/>
-          <w:sz w:val="32"/>
-          <w:szCs w:val="32"/>
-        </w:rPr>
-        <w:t xml:space="preserve">Это билет номер </w:t>
-      </w:r>
-      <w:r>
-        <w:rPr>
-          <w:b/>
-          <w:bCs/>
-          <w:sz w:val="32"/>
-          <w:szCs w:val="32"/>
-        </w:rPr>
-        <w:t>7</w:t>
-      </w:r>
-      <w:r>
-        <w:rPr>
-          <w:b/>
-          <w:bCs/>
-          <w:sz w:val="32"/>
-          <w:szCs w:val="32"/>
-        </w:rPr>
-        <w:t xml:space="preserve">, </w:t>
-      </w:r>
-      <w:proofErr w:type="spellStart"/>
-      <w:r>
-        <w:rPr>
-          <w:b/>
-          <w:bCs/>
-          <w:sz w:val="32"/>
-          <w:szCs w:val="32"/>
-        </w:rPr>
-        <w:t>кста</w:t>
-      </w:r>
-      <w:proofErr w:type="spellEnd"/>
     </w:p>
     <w:p>
       <w:pPr>
@@ -5085,7 +5015,7 @@
                     <pic:cNvPicPr/>
                   </pic:nvPicPr>
                   <pic:blipFill>
-                    <a:blip xmlns:r="http://schemas.openxmlformats.org/officeDocument/2006/relationships" r:embed="R0a5731a18b094178"/>
+                    <a:blip xmlns:r="http://schemas.openxmlformats.org/officeDocument/2006/relationships" r:embed="R44dac3194a994783"/>
                     <a:stretch>
                       <a:fillRect/>
                     </a:stretch>
@@ -5332,42 +5262,72 @@
     </w:p>
     <w:p>
       <w:pPr>
+        <w:rPr>
+          <w:sz w:val="28"/>
+          <w:szCs w:val="28"/>
+        </w:rPr>
+      </w:pPr>
+      <w:r>
+        <w:rPr>
+          <w:sz w:val="28"/>
+          <w:szCs w:val="28"/>
+        </w:rPr>
+        <w:br/>
+      </w:r>
+      <w:r>
+        <w:rPr>
+          <w:sz w:val="28"/>
+          <w:szCs w:val="28"/>
+        </w:rPr>
+        <w:t>Практическое задание берётся отдельно.</w:t>
+      </w:r>
+    </w:p>
+    <w:p>
+      <w:pPr>
         <w:jc w:val="center"/>
         <w:rPr>
           <w:b/>
           <w:bCs/>
           <w:sz w:val="32"/>
           <w:szCs w:val="32"/>
-        </w:rPr>
-      </w:pPr>
-      <w:r>
+          <w:lang w:val="en-US"/>
+        </w:rPr>
+      </w:pPr>
+    </w:p>
+    <w:p>
+      <w:pPr/>
+    </w:p>
+    <w:p>
+      <w:r>
+        <w:br w:type="page"/>
+      </w:r>
+    </w:p>
+    <w:p>
+      <w:pPr>
+        <w:jc w:val="center"/>
         <w:rPr>
           <w:b/>
           <w:bCs/>
           <w:sz w:val="32"/>
           <w:szCs w:val="32"/>
         </w:rPr>
-        <w:t>Нет блин ответы</w:t>
-      </w:r>
-    </w:p>
-    <w:p>
-      <w:pPr/>
-    </w:p>
-    <w:p>
-      <w:r>
-        <w:br w:type="page"/>
-      </w:r>
-    </w:p>
-    <w:p>
-      <w:pPr>
-        <w:jc w:val="center"/>
+      </w:pPr>
+      <w:r>
+        <w:rPr>
+          <w:sz w:val="32"/>
+          <w:szCs w:val="32"/>
+        </w:rPr>
+        <w:t xml:space="preserve">Билет № </w:t>
+      </w:r>
+      <w:r>
         <w:rPr>
           <w:b/>
           <w:bCs/>
           <w:sz w:val="32"/>
           <w:szCs w:val="32"/>
         </w:rPr>
-      </w:pPr>
+        <w:t>8</w:t>
+      </w:r>
       <w:r>
         <w:rPr>
           <w:b/>
@@ -5375,7 +5335,7 @@
           <w:sz w:val="32"/>
           <w:szCs w:val="32"/>
         </w:rPr>
-        <w:t>ВОПРОСЫ</w:t>
+        <w:br/>
       </w:r>
       <w:r>
         <w:rPr>
@@ -5384,7 +5344,7 @@
           <w:sz w:val="32"/>
           <w:szCs w:val="32"/>
         </w:rPr>
-        <w:t>?</w:t>
+        <w:t>ВОПРОСЫ</w:t>
       </w:r>
       <w:r>
         <w:rPr>
@@ -5395,44 +5355,6 @@
         </w:rPr>
         <w:t xml:space="preserve"> </w:t>
       </w:r>
-      <w:r>
-        <w:rPr>
-          <w:b/>
-          <w:bCs/>
-          <w:sz w:val="32"/>
-          <w:szCs w:val="32"/>
-        </w:rPr>
-        <w:t xml:space="preserve">Это билет номер </w:t>
-      </w:r>
-      <w:r>
-        <w:rPr>
-          <w:b/>
-          <w:bCs/>
-          <w:sz w:val="32"/>
-          <w:szCs w:val="32"/>
-        </w:rPr>
-        <w:t>8</w:t>
-      </w:r>
-      <w:r>
-        <w:rPr>
-          <w:b/>
-          <w:bCs/>
-          <w:sz w:val="32"/>
-          <w:szCs w:val="32"/>
-        </w:rPr>
-        <w:t xml:space="preserve">, </w:t>
-      </w:r>
-      <w:proofErr w:type="spellStart"/>
-      <w:r>
-        <w:rPr>
-          <w:b/>
-          <w:bCs/>
-          <w:sz w:val="32"/>
-          <w:szCs w:val="32"/>
-        </w:rPr>
-        <w:t>кста</w:t>
-      </w:r>
-      <w:proofErr w:type="spellEnd"/>
     </w:p>
     <w:p>
       <w:pPr>
@@ -5495,7 +5417,7 @@
                     <pic:cNvPicPr/>
                   </pic:nvPicPr>
                   <pic:blipFill>
-                    <a:blip xmlns:r="http://schemas.openxmlformats.org/officeDocument/2006/relationships" r:embed="R1202ab38335d4a76"/>
+                    <a:blip xmlns:r="http://schemas.openxmlformats.org/officeDocument/2006/relationships" r:embed="Rca58f822a5664c70"/>
                     <a:stretch>
                       <a:fillRect/>
                     </a:stretch>
@@ -5532,7 +5454,7 @@
                     <pic:cNvPicPr/>
                   </pic:nvPicPr>
                   <pic:blipFill>
-                    <a:blip xmlns:r="http://schemas.openxmlformats.org/officeDocument/2006/relationships" r:embed="R24e7345d82c8468e"/>
+                    <a:blip xmlns:r="http://schemas.openxmlformats.org/officeDocument/2006/relationships" r:embed="R3f1fc6e51c9240d0"/>
                     <a:stretch>
                       <a:fillRect/>
                     </a:stretch>
@@ -5569,7 +5491,7 @@
                     <pic:cNvPicPr/>
                   </pic:nvPicPr>
                   <pic:blipFill>
-                    <a:blip xmlns:r="http://schemas.openxmlformats.org/officeDocument/2006/relationships" r:embed="Rd2e5b6174f6b4f8e"/>
+                    <a:blip xmlns:r="http://schemas.openxmlformats.org/officeDocument/2006/relationships" r:embed="R47ea8d7fbc5e4fa7"/>
                     <a:stretch>
                       <a:fillRect/>
                     </a:stretch>
@@ -5606,7 +5528,7 @@
                     <pic:cNvPicPr/>
                   </pic:nvPicPr>
                   <pic:blipFill>
-                    <a:blip xmlns:r="http://schemas.openxmlformats.org/officeDocument/2006/relationships" r:embed="R6ffda2db623a402e"/>
+                    <a:blip xmlns:r="http://schemas.openxmlformats.org/officeDocument/2006/relationships" r:embed="R1a512eabdd8e49c3"/>
                     <a:stretch>
                       <a:fillRect/>
                     </a:stretch>
@@ -6331,42 +6253,72 @@
     </w:p>
     <w:p>
       <w:pPr>
+        <w:rPr>
+          <w:sz w:val="28"/>
+          <w:szCs w:val="28"/>
+        </w:rPr>
+      </w:pPr>
+      <w:r>
+        <w:rPr>
+          <w:sz w:val="28"/>
+          <w:szCs w:val="28"/>
+        </w:rPr>
+        <w:br/>
+      </w:r>
+      <w:r>
+        <w:rPr>
+          <w:sz w:val="28"/>
+          <w:szCs w:val="28"/>
+        </w:rPr>
+        <w:t>Практическое задание берётся отдельно.</w:t>
+      </w:r>
+    </w:p>
+    <w:p>
+      <w:pPr>
         <w:jc w:val="center"/>
         <w:rPr>
           <w:b/>
           <w:bCs/>
           <w:sz w:val="32"/>
           <w:szCs w:val="32"/>
-        </w:rPr>
-      </w:pPr>
-      <w:r>
+          <w:lang w:val="en-US"/>
+        </w:rPr>
+      </w:pPr>
+    </w:p>
+    <w:p>
+      <w:pPr/>
+    </w:p>
+    <w:p>
+      <w:r>
+        <w:br w:type="page"/>
+      </w:r>
+    </w:p>
+    <w:p>
+      <w:pPr>
+        <w:jc w:val="center"/>
         <w:rPr>
           <w:b/>
           <w:bCs/>
           <w:sz w:val="32"/>
           <w:szCs w:val="32"/>
         </w:rPr>
-        <w:t>Нет блин ответы</w:t>
-      </w:r>
-    </w:p>
-    <w:p>
-      <w:pPr/>
-    </w:p>
-    <w:p>
-      <w:r>
-        <w:br w:type="page"/>
-      </w:r>
-    </w:p>
-    <w:p>
-      <w:pPr>
-        <w:jc w:val="center"/>
+      </w:pPr>
+      <w:r>
+        <w:rPr>
+          <w:sz w:val="32"/>
+          <w:szCs w:val="32"/>
+        </w:rPr>
+        <w:t xml:space="preserve">Билет № </w:t>
+      </w:r>
+      <w:r>
         <w:rPr>
           <w:b/>
           <w:bCs/>
           <w:sz w:val="32"/>
           <w:szCs w:val="32"/>
         </w:rPr>
-      </w:pPr>
+        <w:t>9</w:t>
+      </w:r>
       <w:r>
         <w:rPr>
           <w:b/>
@@ -6374,7 +6326,7 @@
           <w:sz w:val="32"/>
           <w:szCs w:val="32"/>
         </w:rPr>
-        <w:t>ВОПРОСЫ</w:t>
+        <w:br/>
       </w:r>
       <w:r>
         <w:rPr>
@@ -6383,7 +6335,7 @@
           <w:sz w:val="32"/>
           <w:szCs w:val="32"/>
         </w:rPr>
-        <w:t>?</w:t>
+        <w:t>ВОПРОСЫ</w:t>
       </w:r>
       <w:r>
         <w:rPr>
@@ -6394,44 +6346,6 @@
         </w:rPr>
         <w:t xml:space="preserve"> </w:t>
       </w:r>
-      <w:r>
-        <w:rPr>
-          <w:b/>
-          <w:bCs/>
-          <w:sz w:val="32"/>
-          <w:szCs w:val="32"/>
-        </w:rPr>
-        <w:t xml:space="preserve">Это билет номер </w:t>
-      </w:r>
-      <w:r>
-        <w:rPr>
-          <w:b/>
-          <w:bCs/>
-          <w:sz w:val="32"/>
-          <w:szCs w:val="32"/>
-        </w:rPr>
-        <w:t>9</w:t>
-      </w:r>
-      <w:r>
-        <w:rPr>
-          <w:b/>
-          <w:bCs/>
-          <w:sz w:val="32"/>
-          <w:szCs w:val="32"/>
-        </w:rPr>
-        <w:t xml:space="preserve">, </w:t>
-      </w:r>
-      <w:proofErr w:type="spellStart"/>
-      <w:r>
-        <w:rPr>
-          <w:b/>
-          <w:bCs/>
-          <w:sz w:val="32"/>
-          <w:szCs w:val="32"/>
-        </w:rPr>
-        <w:t>кста</w:t>
-      </w:r>
-      <w:proofErr w:type="spellEnd"/>
     </w:p>
     <w:p>
       <w:pPr>
@@ -6494,7 +6408,7 @@
                     <pic:cNvPicPr/>
                   </pic:nvPicPr>
                   <pic:blipFill>
-                    <a:blip xmlns:r="http://schemas.openxmlformats.org/officeDocument/2006/relationships" r:embed="R6ff9a163cc43418d"/>
+                    <a:blip xmlns:r="http://schemas.openxmlformats.org/officeDocument/2006/relationships" r:embed="Rc7cd95b9c9484cc7"/>
                     <a:stretch>
                       <a:fillRect/>
                     </a:stretch>
@@ -6531,7 +6445,7 @@
                     <pic:cNvPicPr/>
                   </pic:nvPicPr>
                   <pic:blipFill>
-                    <a:blip xmlns:r="http://schemas.openxmlformats.org/officeDocument/2006/relationships" r:embed="R428075f521074872"/>
+                    <a:blip xmlns:r="http://schemas.openxmlformats.org/officeDocument/2006/relationships" r:embed="R58ae7999addd448f"/>
                     <a:stretch>
                       <a:fillRect/>
                     </a:stretch>
@@ -6568,7 +6482,7 @@
                     <pic:cNvPicPr/>
                   </pic:nvPicPr>
                   <pic:blipFill>
-                    <a:blip xmlns:r="http://schemas.openxmlformats.org/officeDocument/2006/relationships" r:embed="R6fc365498d634a8c"/>
+                    <a:blip xmlns:r="http://schemas.openxmlformats.org/officeDocument/2006/relationships" r:embed="R3a82568701da4e1e"/>
                     <a:stretch>
                       <a:fillRect/>
                     </a:stretch>
@@ -6605,7 +6519,7 @@
                     <pic:cNvPicPr/>
                   </pic:nvPicPr>
                   <pic:blipFill>
-                    <a:blip xmlns:r="http://schemas.openxmlformats.org/officeDocument/2006/relationships" r:embed="Rb9d0f2ca2fc74843"/>
+                    <a:blip xmlns:r="http://schemas.openxmlformats.org/officeDocument/2006/relationships" r:embed="Ra4aa5c634b674e4c"/>
                     <a:stretch>
                       <a:fillRect/>
                     </a:stretch>
@@ -6841,7 +6755,7 @@
                     <pic:cNvPicPr/>
                   </pic:nvPicPr>
                   <pic:blipFill>
-                    <a:blip xmlns:r="http://schemas.openxmlformats.org/officeDocument/2006/relationships" r:embed="R7df8294a348f4f0d"/>
+                    <a:blip xmlns:r="http://schemas.openxmlformats.org/officeDocument/2006/relationships" r:embed="R91dffd73913648a1"/>
                     <a:stretch>
                       <a:fillRect/>
                     </a:stretch>
@@ -7368,42 +7282,72 @@
     </w:tbl>
     <w:p>
       <w:pPr>
+        <w:rPr>
+          <w:sz w:val="28"/>
+          <w:szCs w:val="28"/>
+        </w:rPr>
+      </w:pPr>
+      <w:r>
+        <w:rPr>
+          <w:sz w:val="28"/>
+          <w:szCs w:val="28"/>
+        </w:rPr>
+        <w:br/>
+      </w:r>
+      <w:r>
+        <w:rPr>
+          <w:sz w:val="28"/>
+          <w:szCs w:val="28"/>
+        </w:rPr>
+        <w:t>Практическое задание берётся отдельно.</w:t>
+      </w:r>
+    </w:p>
+    <w:p>
+      <w:pPr>
         <w:jc w:val="center"/>
         <w:rPr>
           <w:b/>
           <w:bCs/>
           <w:sz w:val="32"/>
           <w:szCs w:val="32"/>
-        </w:rPr>
-      </w:pPr>
-      <w:r>
+          <w:lang w:val="en-US"/>
+        </w:rPr>
+      </w:pPr>
+    </w:p>
+    <w:p>
+      <w:pPr/>
+    </w:p>
+    <w:p>
+      <w:r>
+        <w:br w:type="page"/>
+      </w:r>
+    </w:p>
+    <w:p>
+      <w:pPr>
+        <w:jc w:val="center"/>
         <w:rPr>
           <w:b/>
           <w:bCs/>
           <w:sz w:val="32"/>
           <w:szCs w:val="32"/>
         </w:rPr>
-        <w:t>Нет блин ответы</w:t>
-      </w:r>
-    </w:p>
-    <w:p>
-      <w:pPr/>
-    </w:p>
-    <w:p>
-      <w:r>
-        <w:br w:type="page"/>
-      </w:r>
-    </w:p>
-    <w:p>
-      <w:pPr>
-        <w:jc w:val="center"/>
+      </w:pPr>
+      <w:r>
+        <w:rPr>
+          <w:sz w:val="32"/>
+          <w:szCs w:val="32"/>
+        </w:rPr>
+        <w:t xml:space="preserve">Билет № </w:t>
+      </w:r>
+      <w:r>
         <w:rPr>
           <w:b/>
           <w:bCs/>
           <w:sz w:val="32"/>
           <w:szCs w:val="32"/>
         </w:rPr>
-      </w:pPr>
+        <w:t>10</w:t>
+      </w:r>
       <w:r>
         <w:rPr>
           <w:b/>
@@ -7411,7 +7355,7 @@
           <w:sz w:val="32"/>
           <w:szCs w:val="32"/>
         </w:rPr>
-        <w:t>ВОПРОСЫ</w:t>
+        <w:br/>
       </w:r>
       <w:r>
         <w:rPr>
@@ -7420,7 +7364,7 @@
           <w:sz w:val="32"/>
           <w:szCs w:val="32"/>
         </w:rPr>
-        <w:t>?</w:t>
+        <w:t>ВОПРОСЫ</w:t>
       </w:r>
       <w:r>
         <w:rPr>
@@ -7431,44 +7375,6 @@
         </w:rPr>
         <w:t xml:space="preserve"> </w:t>
       </w:r>
-      <w:r>
-        <w:rPr>
-          <w:b/>
-          <w:bCs/>
-          <w:sz w:val="32"/>
-          <w:szCs w:val="32"/>
-        </w:rPr>
-        <w:t xml:space="preserve">Это билет номер </w:t>
-      </w:r>
-      <w:r>
-        <w:rPr>
-          <w:b/>
-          <w:bCs/>
-          <w:sz w:val="32"/>
-          <w:szCs w:val="32"/>
-        </w:rPr>
-        <w:t>10</w:t>
-      </w:r>
-      <w:r>
-        <w:rPr>
-          <w:b/>
-          <w:bCs/>
-          <w:sz w:val="32"/>
-          <w:szCs w:val="32"/>
-        </w:rPr>
-        <w:t xml:space="preserve">, </w:t>
-      </w:r>
-      <w:proofErr w:type="spellStart"/>
-      <w:r>
-        <w:rPr>
-          <w:b/>
-          <w:bCs/>
-          <w:sz w:val="32"/>
-          <w:szCs w:val="32"/>
-        </w:rPr>
-        <w:t>кста</w:t>
-      </w:r>
-      <w:proofErr w:type="spellEnd"/>
     </w:p>
     <w:p>
       <w:pPr>
@@ -8000,7 +7906,7 @@
                     <pic:cNvPicPr/>
                   </pic:nvPicPr>
                   <pic:blipFill>
-                    <a:blip xmlns:r="http://schemas.openxmlformats.org/officeDocument/2006/relationships" r:embed="Rca0a81042eff48a1"/>
+                    <a:blip xmlns:r="http://schemas.openxmlformats.org/officeDocument/2006/relationships" r:embed="R1f5bb4268097429a"/>
                     <a:stretch>
                       <a:fillRect/>
                     </a:stretch>
@@ -8048,7 +7954,7 @@
           <w:sz w:val="28"/>
           <w:szCs w:val="28"/>
         </w:rPr>
-        <w:t xml:space="preserve">Ниже приведены запросы к поисковому серверу. Расположите номера запросов в порядке возрастания количества страниц, которые найдёт поисковый сервер по каждому запросу. </w:t>
+        <w:t>Используя данные таблицы, расположите номера запросов в порядке возрастания количества страниц, которые найдет поисковый сервер по каждому запросу.</w:t>
       </w:r>
     </w:p>
     <w:p>
@@ -8056,7 +7962,7 @@
         <w:pStyle w:val="leftmargin"/>
         <w:shd w:val="clear" w:color="auto" w:fill="FFFFFF"/>
         <w:spacing w:before="0" w:beforeAutospacing="0" w:after="0" w:afterAutospacing="0"/>
-        <w:ind w:firstLine="709"/>
+        <w:ind w:left="851"/>
         <w:jc w:val="both"/>
         <w:rPr>
           <w:color w:val="000000"/>
@@ -8070,25 +7976,7 @@
           <w:sz w:val="28"/>
           <w:szCs w:val="28"/>
         </w:rPr>
-        <w:t xml:space="preserve">Для обозначения логической операции «ИЛИ» в запросе используется символ |, а для логической операции «И» - &amp;. Операция "" означает, что поисковик должен искать фразу идентичную запросу, т. е. в том же падеже, числе, </w:t>
-      </w:r>
-      <w:proofErr w:type="spellStart"/>
-      <w:r>
-        <w:rPr>
-          <w:color w:val="000000"/>
-          <w:sz w:val="28"/>
-          <w:szCs w:val="28"/>
-        </w:rPr>
-        <w:t>и.т.д</w:t>
-      </w:r>
-      <w:proofErr w:type="spellEnd"/>
-      <w:r>
-        <w:rPr>
-          <w:color w:val="000000"/>
-          <w:sz w:val="28"/>
-          <w:szCs w:val="28"/>
-        </w:rPr>
-        <w:t>.</w:t>
+        <w:t>1) Модемы | факсы &amp; продажа</w:t>
       </w:r>
     </w:p>
     <w:p>
@@ -8096,7 +7984,7 @@
         <w:pStyle w:val="leftmargin"/>
         <w:shd w:val="clear" w:color="auto" w:fill="FFFFFF"/>
         <w:spacing w:before="0" w:beforeAutospacing="0" w:after="0" w:afterAutospacing="0"/>
-        <w:ind w:firstLine="851"/>
+        <w:ind w:left="851"/>
         <w:jc w:val="both"/>
         <w:rPr>
           <w:color w:val="000000"/>
@@ -8110,7 +7998,7 @@
           <w:sz w:val="28"/>
           <w:szCs w:val="28"/>
         </w:rPr>
-        <w:t>1) Толстой &amp; "Анна Каренина"</w:t>
+        <w:t>2) Модемы &amp; продажа</w:t>
       </w:r>
     </w:p>
     <w:p>
@@ -8118,7 +8006,7 @@
         <w:pStyle w:val="leftmargin"/>
         <w:shd w:val="clear" w:color="auto" w:fill="FFFFFF"/>
         <w:spacing w:before="0" w:beforeAutospacing="0" w:after="0" w:afterAutospacing="0"/>
-        <w:ind w:firstLine="851"/>
+        <w:ind w:left="851"/>
         <w:jc w:val="both"/>
         <w:rPr>
           <w:color w:val="000000"/>
@@ -8132,7 +8020,7 @@
           <w:sz w:val="28"/>
           <w:szCs w:val="28"/>
         </w:rPr>
-        <w:t>2) Толстой | Анна | Каренина</w:t>
+        <w:t>3) Модемы | продажа</w:t>
       </w:r>
     </w:p>
     <w:p>
@@ -8140,7 +8028,7 @@
         <w:pStyle w:val="leftmargin"/>
         <w:shd w:val="clear" w:color="auto" w:fill="FFFFFF"/>
         <w:spacing w:before="0" w:beforeAutospacing="0" w:after="0" w:afterAutospacing="0"/>
-        <w:ind w:firstLine="851"/>
+        <w:ind w:left="851"/>
         <w:jc w:val="both"/>
         <w:rPr>
           <w:color w:val="000000"/>
@@ -8154,29 +8042,29 @@
           <w:sz w:val="28"/>
           <w:szCs w:val="28"/>
         </w:rPr>
-        <w:t>3) Толстой | Каренина</w:t>
-      </w:r>
-    </w:p>
-    <w:p>
-      <w:pPr>
-        <w:pStyle w:val="leftmargin"/>
-        <w:shd w:val="clear" w:color="auto" w:fill="FFFFFF"/>
-        <w:spacing w:before="0" w:beforeAutospacing="0" w:after="0" w:afterAutospacing="0"/>
-        <w:ind w:firstLine="851"/>
-        <w:jc w:val="both"/>
-        <w:rPr>
-          <w:color w:val="000000"/>
-          <w:sz w:val="28"/>
-          <w:szCs w:val="28"/>
-        </w:rPr>
-      </w:pPr>
-      <w:r>
-        <w:rPr>
-          <w:color w:val="000000"/>
-          <w:sz w:val="28"/>
-          <w:szCs w:val="28"/>
-        </w:rPr>
-        <w:t>4) Толстой &amp; Анна &amp; Каренина</w:t>
+        <w:t>4) Модемы &amp; факсы | продажа</w:t>
+      </w:r>
+    </w:p>
+    <w:p>
+      <w:pPr>
+        <w:rPr>
+          <w:sz w:val="28"/>
+          <w:szCs w:val="28"/>
+        </w:rPr>
+      </w:pPr>
+      <w:r>
+        <w:rPr>
+          <w:sz w:val="28"/>
+          <w:szCs w:val="28"/>
+        </w:rPr>
+        <w:br/>
+      </w:r>
+      <w:r>
+        <w:rPr>
+          <w:sz w:val="28"/>
+          <w:szCs w:val="28"/>
+        </w:rPr>
+        <w:t>Практическое задание берётся отдельно.</w:t>
       </w:r>
     </w:p>
     <w:p>
@@ -8187,17 +8075,9 @@
           <w:bCs/>
           <w:sz w:val="32"/>
           <w:szCs w:val="32"/>
-        </w:rPr>
-      </w:pPr>
-      <w:r>
-        <w:rPr>
-          <w:b/>
-          <w:bCs/>
-          <w:sz w:val="32"/>
-          <w:szCs w:val="32"/>
-        </w:rPr>
-        <w:t>Нет блин ответы</w:t>
-      </w:r>
+          <w:lang w:val="en-US"/>
+        </w:rPr>
+      </w:pPr>
     </w:p>
     <w:sectPr>
       <w:headerReference w:type="default" r:id="rId8"/>
@@ -8413,6 +8293,14 @@
         <w:u w:val="single"/>
       </w:rPr>
     </w:pPr>
+    <w:r>
+      <w:rPr>
+        <w:sz w:val="28"/>
+        <w:szCs w:val="28"/>
+        <w:u w:val="single"/>
+      </w:rPr>
+      <w:br/>
+    </w:r>
     <w:r>
       <w:rPr>
         <w:sz w:val="28"/>

</xml_diff>